<commit_message>
Updated report (finished intro part)
</commit_message>
<xml_diff>
--- a/Final Project/Report.docx
+++ b/Final Project/Report.docx
@@ -132,23 +132,7 @@
           <w:szCs w:val="28"/>
           <w:lang w:val="en-US"/>
         </w:rPr>
-        <w:t>Yakir Helets</w:t>
-      </w:r>
-      <w:r>
-        <w:rPr>
-          <w:sz w:val="28"/>
-          <w:szCs w:val="28"/>
-          <w:lang w:val="en-US"/>
-        </w:rPr>
-        <w:t xml:space="preserve"> and </w:t>
-      </w:r>
-      <w:r>
-        <w:rPr>
-          <w:sz w:val="28"/>
-          <w:szCs w:val="28"/>
-          <w:lang w:val="en-US"/>
-        </w:rPr>
-        <w:t>Gal Fleissig</w:t>
+        <w:t>Yakir Helets and Gal Fleissig</w:t>
       </w:r>
     </w:p>
     <w:p>
@@ -620,173 +604,42 @@
           <w:szCs w:val="28"/>
           <w:lang w:val="en-US"/>
         </w:rPr>
-        <w:t>.</w:t>
-      </w:r>
-    </w:p>
-    <w:p>
-      <w:pPr>
-        <w:rPr>
-          <w:sz w:val="28"/>
-          <w:szCs w:val="28"/>
-          <w:lang w:val="en-US"/>
-        </w:rPr>
-      </w:pPr>
-    </w:p>
-    <w:p>
-      <w:pPr>
-        <w:rPr>
-          <w:sz w:val="28"/>
-          <w:szCs w:val="28"/>
-          <w:lang w:val="en-US"/>
-        </w:rPr>
-      </w:pPr>
-      <w:r>
-        <w:rPr>
-          <w:sz w:val="28"/>
-          <w:szCs w:val="28"/>
-          <w:lang w:val="en-US"/>
-        </w:rPr>
-        <w:t>The problem domain</w:t>
-      </w:r>
-    </w:p>
-    <w:p>
-      <w:pPr>
-        <w:rPr>
-          <w:sz w:val="28"/>
-          <w:szCs w:val="28"/>
-          <w:lang w:val="en-US"/>
-        </w:rPr>
-      </w:pPr>
-    </w:p>
-    <w:p>
-      <w:pPr>
-        <w:rPr>
-          <w:sz w:val="28"/>
-          <w:szCs w:val="28"/>
-          <w:lang w:val="en-US"/>
-        </w:rPr>
-      </w:pPr>
-      <w:r>
-        <w:rPr>
-          <w:sz w:val="28"/>
-          <w:szCs w:val="28"/>
-          <w:lang w:val="en-US"/>
-        </w:rPr>
-        <w:t>The</w:t>
-      </w:r>
-      <w:r>
-        <w:rPr>
-          <w:sz w:val="28"/>
-          <w:szCs w:val="28"/>
-          <w:lang w:val="en-US"/>
-        </w:rPr>
-        <w:t>re are three</w:t>
-      </w:r>
-      <w:r>
-        <w:rPr>
-          <w:sz w:val="28"/>
-          <w:szCs w:val="28"/>
-          <w:lang w:val="en-US"/>
-        </w:rPr>
-        <w:t xml:space="preserve"> existing approaches</w:t>
-      </w:r>
-      <w:r>
-        <w:rPr>
-          <w:sz w:val="28"/>
-          <w:szCs w:val="28"/>
-          <w:lang w:val="en-US"/>
-        </w:rPr>
-        <w:t xml:space="preserve"> prior to this paper, all of which are part of the generative </w:t>
-      </w:r>
-      <w:r>
-        <w:rPr>
-          <w:sz w:val="28"/>
-          <w:szCs w:val="28"/>
-          <w:lang w:val="en-US"/>
-        </w:rPr>
-        <w:t>models’</w:t>
-      </w:r>
-      <w:r>
-        <w:rPr>
-          <w:sz w:val="28"/>
-          <w:szCs w:val="28"/>
-          <w:lang w:val="en-US"/>
-        </w:rPr>
-        <w:t xml:space="preserve"> family of audio. The first generates samples in the domain of time. The second generates samples in the domain of frequency. These two approaches can express any </w:t>
-      </w:r>
-      <w:r>
-        <w:rPr>
-          <w:sz w:val="28"/>
-          <w:szCs w:val="28"/>
-          <w:lang w:val="en-US"/>
-        </w:rPr>
-        <w:t>signal,</w:t>
-      </w:r>
-      <w:r>
-        <w:rPr>
-          <w:sz w:val="28"/>
-          <w:szCs w:val="28"/>
-          <w:lang w:val="en-US"/>
-        </w:rPr>
-        <w:t xml:space="preserve"> but they are inefficient because they do not take advantage </w:t>
-      </w:r>
-      <w:r>
-        <w:rPr>
-          <w:sz w:val="28"/>
-          <w:szCs w:val="28"/>
-          <w:lang w:val="en-US"/>
-        </w:rPr>
-        <w:t>of existing knowledge on sound properties.</w:t>
-      </w:r>
-      <w:r>
-        <w:rPr>
-          <w:sz w:val="28"/>
-          <w:szCs w:val="28"/>
-          <w:lang w:val="en-US"/>
-        </w:rPr>
-        <w:t xml:space="preserve"> The third approach which is vocoders or synthesizers does utilize existing knowledge on sound properties, however since it has limited expressivity and it is difficult to adapt it to modern auto differentiation machine </w:t>
-      </w:r>
-      <w:r>
-        <w:rPr>
-          <w:sz w:val="28"/>
-          <w:szCs w:val="28"/>
-          <w:lang w:val="en-US"/>
-        </w:rPr>
-        <w:t>learning methods it has been less actively researched.</w:t>
-      </w:r>
-    </w:p>
-    <w:p>
-      <w:pPr>
-        <w:rPr>
-          <w:sz w:val="28"/>
-          <w:szCs w:val="28"/>
-          <w:lang w:val="en-US"/>
-        </w:rPr>
-      </w:pPr>
-    </w:p>
-    <w:p>
-      <w:pPr>
-        <w:rPr>
-          <w:sz w:val="28"/>
-          <w:szCs w:val="28"/>
-          <w:lang w:val="en-US"/>
-        </w:rPr>
-      </w:pPr>
-      <w:r>
-        <w:rPr>
-          <w:sz w:val="28"/>
-          <w:szCs w:val="28"/>
-          <w:lang w:val="en-US"/>
-        </w:rPr>
-        <w:t>The contribution of the relevant paper</w:t>
-      </w:r>
-      <w:r>
-        <w:rPr>
-          <w:sz w:val="28"/>
-          <w:szCs w:val="28"/>
-          <w:lang w:val="en-US"/>
-        </w:rPr>
-        <w:t xml:space="preserve"> is by introducing a new method called </w:t>
+        <w:t>, published as a conference paper at ICLR 2020.</w:t>
+      </w:r>
+    </w:p>
+    <w:p>
+      <w:pPr>
+        <w:rPr>
+          <w:rFonts w:hint="cs"/>
+          <w:sz w:val="28"/>
+          <w:szCs w:val="28"/>
+          <w:rtl/>
+          <w:lang w:val="en-US"/>
+        </w:rPr>
+      </w:pPr>
+      <w:r>
+        <w:rPr>
+          <w:sz w:val="28"/>
+          <w:szCs w:val="28"/>
+          <w:lang w:val="en-US"/>
+        </w:rPr>
+        <w:t>The domain</w:t>
+      </w:r>
+      <w:r>
+        <w:rPr>
+          <w:sz w:val="28"/>
+          <w:szCs w:val="28"/>
+          <w:lang w:val="en-US"/>
+        </w:rPr>
+        <w:t xml:space="preserve"> </w:t>
+      </w:r>
+      <w:r>
+        <w:rPr>
+          <w:sz w:val="28"/>
+          <w:szCs w:val="28"/>
+          <w:lang w:val="en-US"/>
+        </w:rPr>
+        <w:t xml:space="preserve">of this paper is the </w:t>
       </w:r>
       <w:r>
         <w:rPr>
@@ -796,6 +649,260 @@
           <w:szCs w:val="28"/>
           <w:lang w:val="en-US"/>
         </w:rPr>
+        <w:t>Digital Signal Processing</w:t>
+      </w:r>
+      <w:r>
+        <w:rPr>
+          <w:sz w:val="28"/>
+          <w:szCs w:val="28"/>
+          <w:lang w:val="en-US"/>
+        </w:rPr>
+        <w:t xml:space="preserve"> (DSP</w:t>
+      </w:r>
+      <w:r>
+        <w:rPr>
+          <w:sz w:val="28"/>
+          <w:szCs w:val="28"/>
+          <w:lang w:val="en-US"/>
+        </w:rPr>
+        <w:t>, without the first “D”</w:t>
+      </w:r>
+      <w:r>
+        <w:rPr>
+          <w:sz w:val="28"/>
+          <w:szCs w:val="28"/>
+          <w:lang w:val="en-US"/>
+        </w:rPr>
+        <w:t xml:space="preserve">), which is a domain that is integral to modern society in many aspects such as telecommunications, transportation, audio and medical technologies. </w:t>
+      </w:r>
+      <w:r>
+        <w:rPr>
+          <w:sz w:val="28"/>
+          <w:szCs w:val="28"/>
+          <w:lang w:val="en-US"/>
+        </w:rPr>
+        <w:t>This paper</w:t>
+      </w:r>
+      <w:r>
+        <w:rPr>
+          <w:sz w:val="28"/>
+          <w:szCs w:val="28"/>
+          <w:lang w:val="en-US"/>
+        </w:rPr>
+        <w:t xml:space="preserve"> brings a new approach to the table</w:t>
+      </w:r>
+      <w:r>
+        <w:rPr>
+          <w:sz w:val="28"/>
+          <w:szCs w:val="28"/>
+          <w:lang w:val="en-US"/>
+        </w:rPr>
+        <w:t xml:space="preserve">, by combining deep learning techniques, </w:t>
+      </w:r>
+      <w:r>
+        <w:rPr>
+          <w:sz w:val="28"/>
+          <w:szCs w:val="28"/>
+          <w:lang w:val="en-US"/>
+        </w:rPr>
+        <w:t xml:space="preserve">and </w:t>
+      </w:r>
+      <w:r>
+        <w:rPr>
+          <w:sz w:val="28"/>
+          <w:szCs w:val="28"/>
+          <w:lang w:val="en-US"/>
+        </w:rPr>
+        <w:t xml:space="preserve">by that </w:t>
+      </w:r>
+      <w:r>
+        <w:rPr>
+          <w:sz w:val="28"/>
+          <w:szCs w:val="28"/>
+          <w:lang w:val="en-US"/>
+        </w:rPr>
+        <w:t>improves upon existing approaches.</w:t>
+      </w:r>
+    </w:p>
+    <w:p>
+      <w:pPr>
+        <w:rPr>
+          <w:sz w:val="28"/>
+          <w:szCs w:val="28"/>
+          <w:lang w:val="en-US"/>
+        </w:rPr>
+      </w:pPr>
+    </w:p>
+    <w:p>
+      <w:pPr>
+        <w:rPr>
+          <w:sz w:val="28"/>
+          <w:szCs w:val="28"/>
+          <w:lang w:val="en-US"/>
+        </w:rPr>
+      </w:pPr>
+      <w:r>
+        <w:rPr>
+          <w:sz w:val="28"/>
+          <w:szCs w:val="28"/>
+          <w:lang w:val="en-US"/>
+        </w:rPr>
+        <w:t>The</w:t>
+      </w:r>
+      <w:r>
+        <w:rPr>
+          <w:sz w:val="28"/>
+          <w:szCs w:val="28"/>
+          <w:lang w:val="en-US"/>
+        </w:rPr>
+        <w:t>re are three</w:t>
+      </w:r>
+      <w:r>
+        <w:rPr>
+          <w:sz w:val="28"/>
+          <w:szCs w:val="28"/>
+          <w:lang w:val="en-US"/>
+        </w:rPr>
+        <w:t xml:space="preserve"> existing approaches</w:t>
+      </w:r>
+      <w:r>
+        <w:rPr>
+          <w:sz w:val="28"/>
+          <w:szCs w:val="28"/>
+          <w:lang w:val="en-US"/>
+        </w:rPr>
+        <w:t xml:space="preserve"> prior to this paper, all of which are part of </w:t>
+      </w:r>
+      <w:r>
+        <w:rPr>
+          <w:sz w:val="28"/>
+          <w:szCs w:val="28"/>
+          <w:lang w:val="en-US"/>
+        </w:rPr>
+        <w:t xml:space="preserve">the family of audio that belongs to </w:t>
+      </w:r>
+      <w:r>
+        <w:rPr>
+          <w:sz w:val="28"/>
+          <w:szCs w:val="28"/>
+          <w:lang w:val="en-US"/>
+        </w:rPr>
+        <w:t xml:space="preserve">generative </w:t>
+      </w:r>
+      <w:r>
+        <w:rPr>
+          <w:sz w:val="28"/>
+          <w:szCs w:val="28"/>
+          <w:lang w:val="en-US"/>
+        </w:rPr>
+        <w:t>models</w:t>
+      </w:r>
+      <w:r>
+        <w:rPr>
+          <w:sz w:val="28"/>
+          <w:szCs w:val="28"/>
+          <w:lang w:val="en-US"/>
+        </w:rPr>
+        <w:t xml:space="preserve">. The first generates samples in the domain of time. The second generates samples in the domain of frequency. These two approaches can express any </w:t>
+      </w:r>
+      <w:r>
+        <w:rPr>
+          <w:sz w:val="28"/>
+          <w:szCs w:val="28"/>
+          <w:lang w:val="en-US"/>
+        </w:rPr>
+        <w:t>signal,</w:t>
+      </w:r>
+      <w:r>
+        <w:rPr>
+          <w:sz w:val="28"/>
+          <w:szCs w:val="28"/>
+          <w:lang w:val="en-US"/>
+        </w:rPr>
+        <w:t xml:space="preserve"> but they are inefficient because they do not take advantage </w:t>
+      </w:r>
+      <w:r>
+        <w:rPr>
+          <w:sz w:val="28"/>
+          <w:szCs w:val="28"/>
+          <w:lang w:val="en-US"/>
+        </w:rPr>
+        <w:t>of existing knowledge on sound properties.</w:t>
+      </w:r>
+      <w:r>
+        <w:rPr>
+          <w:sz w:val="28"/>
+          <w:szCs w:val="28"/>
+          <w:lang w:val="en-US"/>
+        </w:rPr>
+        <w:t xml:space="preserve"> The third approach which is vocoders or synthesizers does utilize existing knowledge on sound properties, however since it has limited expressivity and it is difficult to adapt it to modern auto differentiation machine </w:t>
+      </w:r>
+      <w:r>
+        <w:rPr>
+          <w:sz w:val="28"/>
+          <w:szCs w:val="28"/>
+          <w:lang w:val="en-US"/>
+        </w:rPr>
+        <w:t xml:space="preserve">learning methods </w:t>
+      </w:r>
+      <w:r>
+        <w:rPr>
+          <w:sz w:val="28"/>
+          <w:szCs w:val="28"/>
+          <w:lang w:val="en-US"/>
+        </w:rPr>
+        <w:t xml:space="preserve">– </w:t>
+      </w:r>
+      <w:r>
+        <w:rPr>
+          <w:sz w:val="28"/>
+          <w:szCs w:val="28"/>
+          <w:lang w:val="en-US"/>
+        </w:rPr>
+        <w:t>it has been less actively researched.</w:t>
+      </w:r>
+    </w:p>
+    <w:p>
+      <w:pPr>
+        <w:rPr>
+          <w:sz w:val="28"/>
+          <w:szCs w:val="28"/>
+          <w:lang w:val="en-US"/>
+        </w:rPr>
+      </w:pPr>
+    </w:p>
+    <w:p>
+      <w:pPr>
+        <w:rPr>
+          <w:sz w:val="28"/>
+          <w:szCs w:val="28"/>
+          <w:lang w:val="en-US"/>
+        </w:rPr>
+      </w:pPr>
+      <w:r>
+        <w:rPr>
+          <w:sz w:val="28"/>
+          <w:szCs w:val="28"/>
+          <w:lang w:val="en-US"/>
+        </w:rPr>
+        <w:t>The contribution of the relevant paper</w:t>
+      </w:r>
+      <w:r>
+        <w:rPr>
+          <w:sz w:val="28"/>
+          <w:szCs w:val="28"/>
+          <w:lang w:val="en-US"/>
+        </w:rPr>
+        <w:t xml:space="preserve"> is by introducing a new method called </w:t>
+      </w:r>
+      <w:r>
+        <w:rPr>
+          <w:i/>
+          <w:iCs/>
+          <w:sz w:val="28"/>
+          <w:szCs w:val="28"/>
+          <w:lang w:val="en-US"/>
+        </w:rPr>
         <w:t>Differentiable Digital Signal Processing</w:t>
       </w:r>
       <w:r>
@@ -804,7 +911,66 @@
           <w:szCs w:val="28"/>
           <w:lang w:val="en-US"/>
         </w:rPr>
-        <w:t xml:space="preserve"> (or DDSP), along with its library. This method unlike the previous methods enables for direct integration of classic signal processing elements using deep learning methods.</w:t>
+        <w:t xml:space="preserve"> (or DDSP), along with its library. </w:t>
+      </w:r>
+      <w:r>
+        <w:rPr>
+          <w:sz w:val="28"/>
+          <w:szCs w:val="28"/>
+          <w:lang w:val="en-US"/>
+        </w:rPr>
+        <w:t xml:space="preserve">The new method uses a neural network to convert input into complex DSP controls that can produce more realistic signals. </w:t>
+      </w:r>
+      <w:r>
+        <w:rPr>
+          <w:sz w:val="28"/>
+          <w:szCs w:val="28"/>
+          <w:lang w:val="en-US"/>
+        </w:rPr>
+        <w:t>This method unlike the previous methods enables for direct integration of classic signal processing elements using deep learning methods.</w:t>
+      </w:r>
+      <w:r>
+        <w:rPr>
+          <w:sz w:val="28"/>
+          <w:szCs w:val="28"/>
+          <w:lang w:val="en-US"/>
+        </w:rPr>
+        <w:t xml:space="preserve"> In other words, </w:t>
+      </w:r>
+      <w:r>
+        <w:rPr>
+          <w:sz w:val="28"/>
+          <w:szCs w:val="28"/>
+          <w:u w:val="single"/>
+          <w:lang w:val="en-US"/>
+        </w:rPr>
+        <w:t>the DDSP units are differentiable (hence the name) which allows to train the neural network to learn a new dataset using the known</w:t>
+      </w:r>
+      <w:r>
+        <w:rPr>
+          <w:sz w:val="28"/>
+          <w:szCs w:val="28"/>
+          <w:u w:val="single"/>
+          <w:lang w:val="en-US"/>
+        </w:rPr>
+        <w:t xml:space="preserve"> process of</w:t>
+      </w:r>
+      <w:r>
+        <w:rPr>
+          <w:sz w:val="28"/>
+          <w:szCs w:val="28"/>
+          <w:u w:val="single"/>
+          <w:lang w:val="en-US"/>
+        </w:rPr>
+        <w:t xml:space="preserve"> backpropagation</w:t>
+      </w:r>
+      <w:r>
+        <w:rPr>
+          <w:sz w:val="28"/>
+          <w:szCs w:val="28"/>
+          <w:lang w:val="en-US"/>
+        </w:rPr>
+        <w:t>, and by that to achieve better results than existing approaches.</w:t>
       </w:r>
     </w:p>
     <w:p>
@@ -880,6 +1046,7 @@
           <w:szCs w:val="28"/>
           <w:lang w:val="en-US"/>
         </w:rPr>
+        <w:lastRenderedPageBreak/>
         <w:t>Some of the interesting applications of this approach include independent control of pitch and loudness</w:t>
       </w:r>
       <w:r>
@@ -922,141 +1089,6 @@
         </w:rPr>
         <w:t xml:space="preserve"> singing to a violin).</w:t>
       </w:r>
-    </w:p>
-    <w:p>
-      <w:pPr>
-        <w:rPr>
-          <w:sz w:val="28"/>
-          <w:szCs w:val="28"/>
-          <w:lang w:val="en-US"/>
-        </w:rPr>
-      </w:pPr>
-    </w:p>
-    <w:p>
-      <w:pPr>
-        <w:rPr>
-          <w:sz w:val="28"/>
-          <w:szCs w:val="28"/>
-          <w:lang w:val="en-US"/>
-        </w:rPr>
-      </w:pPr>
-    </w:p>
-    <w:p>
-      <w:pPr>
-        <w:rPr>
-          <w:sz w:val="28"/>
-          <w:szCs w:val="28"/>
-          <w:lang w:val="en-US"/>
-        </w:rPr>
-      </w:pPr>
-    </w:p>
-    <w:p>
-      <w:pPr>
-        <w:rPr>
-          <w:sz w:val="28"/>
-          <w:szCs w:val="28"/>
-          <w:lang w:val="en-US"/>
-        </w:rPr>
-      </w:pPr>
-    </w:p>
-    <w:p>
-      <w:pPr>
-        <w:rPr>
-          <w:sz w:val="28"/>
-          <w:szCs w:val="28"/>
-          <w:lang w:val="en-US"/>
-        </w:rPr>
-      </w:pPr>
-    </w:p>
-    <w:p>
-      <w:pPr>
-        <w:rPr>
-          <w:sz w:val="28"/>
-          <w:szCs w:val="28"/>
-          <w:lang w:val="en-US"/>
-        </w:rPr>
-      </w:pPr>
-    </w:p>
-    <w:p>
-      <w:pPr>
-        <w:rPr>
-          <w:sz w:val="28"/>
-          <w:szCs w:val="28"/>
-          <w:lang w:val="en-US"/>
-        </w:rPr>
-      </w:pPr>
-    </w:p>
-    <w:p>
-      <w:pPr>
-        <w:rPr>
-          <w:sz w:val="28"/>
-          <w:szCs w:val="28"/>
-          <w:lang w:val="en-US"/>
-        </w:rPr>
-      </w:pPr>
-    </w:p>
-    <w:p>
-      <w:pPr>
-        <w:rPr>
-          <w:sz w:val="28"/>
-          <w:szCs w:val="28"/>
-          <w:lang w:val="en-US"/>
-        </w:rPr>
-      </w:pPr>
-    </w:p>
-    <w:p>
-      <w:pPr>
-        <w:rPr>
-          <w:sz w:val="28"/>
-          <w:szCs w:val="28"/>
-          <w:lang w:val="en-US"/>
-        </w:rPr>
-      </w:pPr>
-    </w:p>
-    <w:p>
-      <w:pPr>
-        <w:rPr>
-          <w:sz w:val="28"/>
-          <w:szCs w:val="28"/>
-          <w:lang w:val="en-US"/>
-        </w:rPr>
-      </w:pPr>
-    </w:p>
-    <w:p>
-      <w:pPr>
-        <w:rPr>
-          <w:sz w:val="28"/>
-          <w:szCs w:val="28"/>
-          <w:lang w:val="en-US"/>
-        </w:rPr>
-      </w:pPr>
-    </w:p>
-    <w:p>
-      <w:pPr>
-        <w:rPr>
-          <w:sz w:val="28"/>
-          <w:szCs w:val="28"/>
-          <w:lang w:val="en-US"/>
-        </w:rPr>
-      </w:pPr>
-    </w:p>
-    <w:p>
-      <w:pPr>
-        <w:rPr>
-          <w:sz w:val="28"/>
-          <w:szCs w:val="28"/>
-          <w:lang w:val="en-US"/>
-        </w:rPr>
-      </w:pPr>
-    </w:p>
-    <w:p>
-      <w:pPr>
-        <w:rPr>
-          <w:sz w:val="28"/>
-          <w:szCs w:val="28"/>
-          <w:lang w:val="en-US"/>
-        </w:rPr>
-      </w:pPr>
     </w:p>
     <w:p>
       <w:pPr>

</xml_diff>